<commit_message>
FF week 21 final commit
</commit_message>
<xml_diff>
--- a/Week_21_CO2_Emissions/Plotly_FF_2025_21_read_me.docx
+++ b/Week_21_CO2_Emissions/Plotly_FF_2025_21_read_me.docx
@@ -771,7 +771,6 @@
               </w:rPr>
             </w:pPr>
             <w:proofErr w:type="spellStart"/>
-            <w:proofErr w:type="gramStart"/>
             <w:r>
               <w:rPr>
                 <w:sz w:val="12"/>
@@ -780,7 +779,6 @@
               <w:t>px.line</w:t>
             </w:r>
             <w:proofErr w:type="spellEnd"/>
-            <w:proofErr w:type="gramEnd"/>
             <w:r>
               <w:rPr>
                 <w:sz w:val="12"/>
@@ -789,7 +787,6 @@
               <w:t xml:space="preserve"> or </w:t>
             </w:r>
             <w:proofErr w:type="spellStart"/>
-            <w:proofErr w:type="gramStart"/>
             <w:r>
               <w:rPr>
                 <w:sz w:val="12"/>
@@ -798,7 +795,6 @@
               <w:t>px.area</w:t>
             </w:r>
             <w:proofErr w:type="spellEnd"/>
-            <w:proofErr w:type="gramEnd"/>
             <w:r>
               <w:rPr>
                 <w:sz w:val="12"/>
@@ -880,7 +876,6 @@
               </w:rPr>
             </w:pPr>
             <w:proofErr w:type="spellStart"/>
-            <w:proofErr w:type="gramStart"/>
             <w:r>
               <w:rPr>
                 <w:sz w:val="12"/>
@@ -889,7 +884,6 @@
               <w:t>px.line</w:t>
             </w:r>
             <w:proofErr w:type="spellEnd"/>
-            <w:proofErr w:type="gramEnd"/>
             <w:r>
               <w:rPr>
                 <w:sz w:val="12"/>
@@ -898,7 +892,6 @@
               <w:t xml:space="preserve"> or </w:t>
             </w:r>
             <w:proofErr w:type="spellStart"/>
-            <w:proofErr w:type="gramStart"/>
             <w:r>
               <w:rPr>
                 <w:sz w:val="12"/>
@@ -907,7 +900,6 @@
               <w:t>px.area</w:t>
             </w:r>
             <w:proofErr w:type="spellEnd"/>
-            <w:proofErr w:type="gramEnd"/>
             <w:r>
               <w:rPr>
                 <w:sz w:val="12"/>
@@ -1020,14 +1012,7 @@
                 <w:sz w:val="12"/>
                 <w:szCs w:val="12"/>
               </w:rPr>
-              <w:t>X Radio</w:t>
-            </w:r>
-            <w:r>
-              <w:rPr>
-                <w:sz w:val="12"/>
-                <w:szCs w:val="12"/>
-              </w:rPr>
-              <w:t xml:space="preserve"> Label</w:t>
+              <w:t>X Radio Label</w:t>
             </w:r>
           </w:p>
         </w:tc>
@@ -1289,14 +1274,7 @@
                 <w:sz w:val="12"/>
                 <w:szCs w:val="12"/>
               </w:rPr>
-              <w:t>Y</w:t>
-            </w:r>
-            <w:r>
-              <w:rPr>
-                <w:sz w:val="12"/>
-                <w:szCs w:val="12"/>
-              </w:rPr>
-              <w:t xml:space="preserve"> Radio</w:t>
+              <w:t>Y Radio</w:t>
             </w:r>
           </w:p>
           <w:p>
@@ -1317,7 +1295,6 @@
               <w:t>id=’</w:t>
             </w:r>
             <w:proofErr w:type="spellStart"/>
-            <w:proofErr w:type="gramStart"/>
             <w:r>
               <w:rPr>
                 <w:sz w:val="12"/>
@@ -1343,7 +1320,6 @@
               </w:rPr>
               <w:t>y</w:t>
             </w:r>
-            <w:proofErr w:type="gramEnd"/>
             <w:r>
               <w:rPr>
                 <w:sz w:val="12"/>
@@ -1486,7 +1462,6 @@
               <w:t>Correlation (</w:t>
             </w:r>
             <w:proofErr w:type="spellStart"/>
-            <w:proofErr w:type="gramStart"/>
             <w:r>
               <w:rPr>
                 <w:sz w:val="12"/>
@@ -1495,7 +1470,6 @@
               <w:t>px.scatter</w:t>
             </w:r>
             <w:proofErr w:type="spellEnd"/>
-            <w:proofErr w:type="gramEnd"/>
             <w:r>
               <w:rPr>
                 <w:sz w:val="12"/>
@@ -1656,15 +1630,7 @@
                 <w:sz w:val="12"/>
                 <w:szCs w:val="12"/>
               </w:rPr>
-              <w:t>x_</w:t>
-            </w:r>
-            <w:proofErr w:type="gramStart"/>
-            <w:r>
-              <w:rPr>
-                <w:sz w:val="12"/>
-                <w:szCs w:val="12"/>
-              </w:rPr>
-              <w:t>corr</w:t>
+              <w:t>x_corr</w:t>
             </w:r>
             <w:proofErr w:type="spellEnd"/>
             <w:r>
@@ -1672,15 +1638,7 @@
                 <w:sz w:val="12"/>
                 <w:szCs w:val="12"/>
               </w:rPr>
-              <w:t xml:space="preserve">  -</w:t>
-            </w:r>
-            <w:proofErr w:type="gramEnd"/>
-            <w:r>
-              <w:rPr>
-                <w:sz w:val="12"/>
-                <w:szCs w:val="12"/>
-              </w:rPr>
-              <w:t xml:space="preserve"> column name</w:t>
+              <w:t xml:space="preserve">  - column name</w:t>
             </w:r>
           </w:p>
           <w:p>
@@ -1903,7 +1861,6 @@
               <w:t>_header</w:t>
             </w:r>
             <w:proofErr w:type="spellEnd"/>
-            <w:proofErr w:type="gramStart"/>
             <w:r>
               <w:rPr>
                 <w:sz w:val="12"/>
@@ -1920,7 +1877,6 @@
               <w:t>, ‘</w:t>
             </w:r>
             <w:proofErr w:type="spellStart"/>
-            <w:proofErr w:type="gramEnd"/>
             <w:r>
               <w:rPr>
                 <w:sz w:val="12"/>
@@ -2239,99 +2195,116 @@
     <w:p/>
     <w:p>
       <w:r>
-        <w:t>I created</w:t>
+        <w:t>I made a dashboard with 6 major components.</w:t>
       </w:r>
       <w:r>
         <w:t xml:space="preserve"> </w:t>
       </w:r>
       <w:r>
-        <w:t xml:space="preserve">a dashboard </w:t>
-      </w:r>
-      <w:r>
-        <w:t xml:space="preserve">with </w:t>
-      </w:r>
-      <w:r>
-        <w:t>a</w:t>
-      </w:r>
-      <w:r>
-        <w:t xml:space="preserve"> scatter</w:t>
-      </w:r>
-      <w:r>
-        <w:t>_</w:t>
-      </w:r>
-      <w:r>
-        <w:t xml:space="preserve">map, </w:t>
-      </w:r>
-      <w:r>
-        <w:t xml:space="preserve">a </w:t>
-      </w:r>
-      <w:r>
-        <w:t xml:space="preserve">bar chart, </w:t>
-      </w:r>
-      <w:r>
-        <w:t xml:space="preserve">a </w:t>
-      </w:r>
-      <w:r>
-        <w:t>dash bootstrap card and a dash-ag table</w:t>
-      </w:r>
-      <w:r>
-        <w:t>.</w:t>
+        <w:t xml:space="preserve">Two plots </w:t>
+      </w:r>
+      <w:r>
+        <w:t>display</w:t>
+      </w:r>
+      <w:r>
+        <w:t xml:space="preserve"> data on the left, and incremental change on the right.</w:t>
+      </w:r>
+      <w:r>
+        <w:t xml:space="preserve"> A r</w:t>
+      </w:r>
+      <w:r>
+        <w:t xml:space="preserve">adio button </w:t>
+      </w:r>
+      <w:r>
+        <w:t>group</w:t>
+      </w:r>
+      <w:r>
+        <w:t>s</w:t>
+      </w:r>
+      <w:r>
+        <w:t xml:space="preserve"> the data by decade</w:t>
+      </w:r>
+      <w:r>
+        <w:t xml:space="preserve"> or year, with 2</w:t>
+      </w:r>
+      <w:r>
+        <w:rPr>
+          <w:vertAlign w:val="superscript"/>
+        </w:rPr>
+        <w:t>nd</w:t>
+      </w:r>
+      <w:r>
+        <w:t xml:space="preserve"> radio button </w:t>
+      </w:r>
+      <w:r>
+        <w:t xml:space="preserve">for plotting with </w:t>
+      </w:r>
+      <w:proofErr w:type="spellStart"/>
+      <w:r>
+        <w:t>px.line</w:t>
+      </w:r>
+      <w:proofErr w:type="spellEnd"/>
+      <w:r>
+        <w:t xml:space="preserve"> or </w:t>
+      </w:r>
+      <w:proofErr w:type="spellStart"/>
+      <w:r>
+        <w:t>px.area</w:t>
+      </w:r>
+      <w:proofErr w:type="spellEnd"/>
+      <w:r>
+        <w:t xml:space="preserve">. </w:t>
+      </w:r>
+      <w:r>
+        <w:t>G</w:t>
+      </w:r>
+      <w:r>
+        <w:t xml:space="preserve">roup by decade </w:t>
+      </w:r>
+      <w:r>
+        <w:t xml:space="preserve">has </w:t>
+      </w:r>
+      <w:r>
+        <w:t>the sums for each year of t</w:t>
+      </w:r>
+      <w:r>
+        <w:t>hat</w:t>
+      </w:r>
+      <w:r>
+        <w:t xml:space="preserve"> decade</w:t>
+      </w:r>
+      <w:r>
+        <w:t xml:space="preserve">, with </w:t>
+      </w:r>
+      <w:r>
+        <w:t xml:space="preserve">2020s </w:t>
+      </w:r>
+      <w:r>
+        <w:t>exclude</w:t>
+      </w:r>
+      <w:r>
+        <w:t>d</w:t>
+      </w:r>
+      <w:r>
+        <w:t xml:space="preserve"> for</w:t>
+      </w:r>
+      <w:r>
+        <w:t xml:space="preserve"> only</w:t>
+      </w:r>
+      <w:r>
+        <w:t xml:space="preserve"> having</w:t>
+      </w:r>
+      <w:r>
+        <w:t xml:space="preserve"> 2 years in data set.</w:t>
       </w:r>
     </w:p>
     <w:p>
       <w:r>
-        <w:t>The focus is on storage in the contained body of water. Note that many bodies of water have multiple dams that show up on the bar chart with equal values.</w:t>
-      </w:r>
-      <w:r>
-        <w:t xml:space="preserve"> This is expected because every dam on the same body of water contains the same volume </w:t>
-      </w:r>
-      <w:r>
-        <w:t xml:space="preserve">of water. </w:t>
-      </w:r>
-      <w:r>
-        <w:t xml:space="preserve"> Example is Lake George in New York/Ticonderoga with 2 dams, or the Saint Lawrence River in New York with 11 dams along </w:t>
-      </w:r>
-      <w:r>
-        <w:t>this</w:t>
-      </w:r>
-      <w:r>
-        <w:t xml:space="preserve"> </w:t>
-      </w:r>
-      <w:r>
-        <w:t xml:space="preserve">border river with </w:t>
-      </w:r>
-      <w:r>
-        <w:t>Canada.</w:t>
-      </w:r>
-      <w:r>
-        <w:t xml:space="preserve"> </w:t>
-      </w:r>
-    </w:p>
-    <w:p>
-      <w:r>
-        <w:t>Still a bit rough around the edges, I will update a few things before Friday if time permits.</w:t>
-      </w:r>
-    </w:p>
-    <w:p>
-      <w:r>
-        <w:t xml:space="preserve">Here is a screenshot </w:t>
-      </w:r>
-      <w:r>
-        <w:t>for California.</w:t>
-      </w:r>
-    </w:p>
-    <w:p/>
-    <w:p>
-      <w:r>
-        <w:rPr>
-          <w:noProof/>
-        </w:rPr>
-        <w:lastRenderedPageBreak/>
         <w:drawing>
-          <wp:inline distT="0" distB="0" distL="0" distR="0" wp14:anchorId="70FAF553" wp14:editId="55CC2F54">
-            <wp:extent cx="5943600" cy="5034280"/>
-            <wp:effectExtent l="0" t="0" r="0" b="0"/>
-            <wp:docPr id="1916982828" name="Picture 1" descr="A screenshot of a computer&#10;&#10;AI-generated content may be incorrect."/>
+          <wp:inline distT="0" distB="0" distL="0" distR="0" wp14:anchorId="5C7AD15C" wp14:editId="53D20E1C">
+            <wp:extent cx="5943600" cy="2640965"/>
+            <wp:effectExtent l="0" t="0" r="0" b="6985"/>
+            <wp:docPr id="1223680604" name="Picture 1" descr="A graph of co2 emissions&#10;&#10;AI-generated content may be incorrect."/>
             <wp:cNvGraphicFramePr>
               <a:graphicFrameLocks xmlns:a="http://schemas.openxmlformats.org/drawingml/2006/main" noChangeAspect="1"/>
             </wp:cNvGraphicFramePr>
@@ -2339,7 +2312,7 @@
               <a:graphicData uri="http://schemas.openxmlformats.org/drawingml/2006/picture">
                 <pic:pic xmlns:pic="http://schemas.openxmlformats.org/drawingml/2006/picture">
                   <pic:nvPicPr>
-                    <pic:cNvPr id="1916982828" name="Picture 1" descr="A screenshot of a computer&#10;&#10;AI-generated content may be incorrect."/>
+                    <pic:cNvPr id="1223680604" name="Picture 1" descr="A graph of co2 emissions&#10;&#10;AI-generated content may be incorrect."/>
                     <pic:cNvPicPr/>
                   </pic:nvPicPr>
                   <pic:blipFill>
@@ -2351,7 +2324,7 @@
                   <pic:spPr>
                     <a:xfrm>
                       <a:off x="0" y="0"/>
-                      <a:ext cx="5943600" cy="5034280"/>
+                      <a:ext cx="5943600" cy="2640965"/>
                     </a:xfrm>
                     <a:prstGeom prst="rect">
                       <a:avLst/>
@@ -2367,17 +2340,220 @@
     <w:p/>
     <w:p>
       <w:r>
-        <w:t>Here is the code:</w:t>
+        <w:t xml:space="preserve">The middle section </w:t>
+      </w:r>
+      <w:r>
+        <w:t>h</w:t>
+      </w:r>
+      <w:r>
+        <w:t>as a</w:t>
+      </w:r>
+      <w:r>
+        <w:t xml:space="preserve"> </w:t>
+      </w:r>
+      <w:proofErr w:type="spellStart"/>
+      <w:r>
+        <w:t>px.scatter</w:t>
+      </w:r>
+      <w:proofErr w:type="spellEnd"/>
+      <w:r>
+        <w:t xml:space="preserve"> correlation graph on the left, and correlation statistics in </w:t>
+      </w:r>
+      <w:proofErr w:type="spellStart"/>
+      <w:r>
+        <w:t>dbc</w:t>
+      </w:r>
+      <w:proofErr w:type="spellEnd"/>
+      <w:r>
+        <w:t xml:space="preserve"> cards</w:t>
+      </w:r>
+      <w:r>
+        <w:t xml:space="preserve"> on the right. R</w:t>
+      </w:r>
+      <w:r>
+        <w:t xml:space="preserve">adio buttons </w:t>
+      </w:r>
+      <w:r>
+        <w:t xml:space="preserve">select </w:t>
+      </w:r>
+      <w:r>
+        <w:t>th</w:t>
+      </w:r>
+      <w:r>
+        <w:t xml:space="preserve">e X axis </w:t>
+      </w:r>
+      <w:r>
+        <w:t xml:space="preserve">and </w:t>
+      </w:r>
+      <w:r>
+        <w:t>Y axis</w:t>
+      </w:r>
+      <w:r>
+        <w:t xml:space="preserve"> parameters</w:t>
+      </w:r>
+      <w:r>
+        <w:t xml:space="preserve">. </w:t>
+      </w:r>
+      <w:r>
+        <w:t xml:space="preserve"> When same parameter is used on both axes, you can see be</w:t>
+      </w:r>
+      <w:r>
+        <w:t>st case</w:t>
+      </w:r>
+      <w:r>
+        <w:t>, ideal</w:t>
+      </w:r>
+      <w:r>
+        <w:t xml:space="preserve"> correlation stats.</w:t>
+      </w:r>
+      <w:r>
+        <w:t xml:space="preserve"> A best fit line was added </w:t>
+      </w:r>
+      <w:r>
+        <w:t xml:space="preserve">as a </w:t>
+      </w:r>
+      <w:r>
+        <w:t xml:space="preserve"> </w:t>
+      </w:r>
+      <w:proofErr w:type="spellStart"/>
+      <w:r>
+        <w:t>go.Scatter</w:t>
+      </w:r>
+      <w:proofErr w:type="spellEnd"/>
+      <w:r>
+        <w:t xml:space="preserve"> trace.</w:t>
+      </w:r>
+    </w:p>
+    <w:p>
+      <w:r>
+        <w:drawing>
+          <wp:inline distT="0" distB="0" distL="0" distR="0" wp14:anchorId="5D304299" wp14:editId="13DB4483">
+            <wp:extent cx="5943600" cy="2482215"/>
+            <wp:effectExtent l="0" t="0" r="0" b="0"/>
+            <wp:docPr id="1591128260" name="Picture 1" descr="A screenshot of a computer&#10;&#10;AI-generated content may be incorrect."/>
+            <wp:cNvGraphicFramePr>
+              <a:graphicFrameLocks xmlns:a="http://schemas.openxmlformats.org/drawingml/2006/main" noChangeAspect="1"/>
+            </wp:cNvGraphicFramePr>
+            <a:graphic xmlns:a="http://schemas.openxmlformats.org/drawingml/2006/main">
+              <a:graphicData uri="http://schemas.openxmlformats.org/drawingml/2006/picture">
+                <pic:pic xmlns:pic="http://schemas.openxmlformats.org/drawingml/2006/picture">
+                  <pic:nvPicPr>
+                    <pic:cNvPr id="1591128260" name="Picture 1" descr="A screenshot of a computer&#10;&#10;AI-generated content may be incorrect."/>
+                    <pic:cNvPicPr/>
+                  </pic:nvPicPr>
+                  <pic:blipFill>
+                    <a:blip r:embed="rId5"/>
+                    <a:stretch>
+                      <a:fillRect/>
+                    </a:stretch>
+                  </pic:blipFill>
+                  <pic:spPr>
+                    <a:xfrm>
+                      <a:off x="0" y="0"/>
+                      <a:ext cx="5943600" cy="2482215"/>
+                    </a:xfrm>
+                    <a:prstGeom prst="rect">
+                      <a:avLst/>
+                    </a:prstGeom>
+                  </pic:spPr>
+                </pic:pic>
+              </a:graphicData>
+            </a:graphic>
+          </wp:inline>
+        </w:drawing>
       </w:r>
     </w:p>
     <w:p/>
-    <w:p/>
+    <w:p>
+      <w:r>
+        <w:t>B</w:t>
+      </w:r>
+      <w:r>
+        <w:t>ottom</w:t>
+      </w:r>
+      <w:r>
+        <w:t xml:space="preserve"> </w:t>
+      </w:r>
+      <w:r>
+        <w:t xml:space="preserve">has a dash-ag table and a card describing each </w:t>
+      </w:r>
+      <w:r>
+        <w:t xml:space="preserve">parameter. </w:t>
+      </w:r>
+      <w:r>
+        <w:t xml:space="preserve"> </w:t>
+      </w:r>
+      <w:r>
+        <w:t>I renamed</w:t>
+      </w:r>
+      <w:r>
+        <w:t xml:space="preserve"> all columns and</w:t>
+      </w:r>
+      <w:r>
+        <w:t xml:space="preserve"> </w:t>
+      </w:r>
+      <w:r>
+        <w:t xml:space="preserve">kept the </w:t>
+      </w:r>
+      <w:r>
+        <w:t xml:space="preserve">original long </w:t>
+      </w:r>
+      <w:r>
+        <w:t>descriptive</w:t>
+      </w:r>
+      <w:r>
+        <w:t xml:space="preserve"> text for the parameter descriptions on the right, and as </w:t>
+      </w:r>
+      <w:r>
+        <w:t>dash-ag tooltips.</w:t>
+      </w:r>
+    </w:p>
+    <w:p>
+      <w:r>
+        <w:drawing>
+          <wp:inline distT="0" distB="0" distL="0" distR="0" wp14:anchorId="50BF4BA3" wp14:editId="52B9D4C4">
+            <wp:extent cx="5943600" cy="1918335"/>
+            <wp:effectExtent l="0" t="0" r="0" b="5715"/>
+            <wp:docPr id="1782166193" name="Picture 1" descr="A screenshot of a computer&#10;&#10;AI-generated content may be incorrect."/>
+            <wp:cNvGraphicFramePr>
+              <a:graphicFrameLocks xmlns:a="http://schemas.openxmlformats.org/drawingml/2006/main" noChangeAspect="1"/>
+            </wp:cNvGraphicFramePr>
+            <a:graphic xmlns:a="http://schemas.openxmlformats.org/drawingml/2006/main">
+              <a:graphicData uri="http://schemas.openxmlformats.org/drawingml/2006/picture">
+                <pic:pic xmlns:pic="http://schemas.openxmlformats.org/drawingml/2006/picture">
+                  <pic:nvPicPr>
+                    <pic:cNvPr id="1782166193" name="Picture 1" descr="A screenshot of a computer&#10;&#10;AI-generated content may be incorrect."/>
+                    <pic:cNvPicPr/>
+                  </pic:nvPicPr>
+                  <pic:blipFill>
+                    <a:blip r:embed="rId6"/>
+                    <a:stretch>
+                      <a:fillRect/>
+                    </a:stretch>
+                  </pic:blipFill>
+                  <pic:spPr>
+                    <a:xfrm>
+                      <a:off x="0" y="0"/>
+                      <a:ext cx="5943600" cy="1918335"/>
+                    </a:xfrm>
+                    <a:prstGeom prst="rect">
+                      <a:avLst/>
+                    </a:prstGeom>
+                  </pic:spPr>
+                </pic:pic>
+              </a:graphicData>
+            </a:graphic>
+          </wp:inline>
+        </w:drawing>
+      </w:r>
+    </w:p>
     <w:p/>
     <w:p>
       <w:r>
-        <w:t> </w:t>
+        <w:t>Here is the code:</w:t>
       </w:r>
     </w:p>
+    <w:p/>
     <w:sectPr>
       <w:pgSz w:w="12240" w:h="15840"/>
       <w:pgMar w:top="1440" w:right="1440" w:bottom="1440" w:left="1440" w:header="720" w:footer="720" w:gutter="0"/>
@@ -2991,6 +3167,7 @@
   <w:style w:type="character" w:default="1" w:styleId="DefaultParagraphFont">
     <w:name w:val="Default Paragraph Font"/>
     <w:uiPriority w:val="1"/>
+    <w:semiHidden/>
     <w:unhideWhenUsed/>
   </w:style>
   <w:style w:type="table" w:default="1" w:styleId="TableNormal">

</xml_diff>